<commit_message>
small fix where day 1 items would have day set to 0
</commit_message>
<xml_diff>
--- a/Project Overview(Durak).docx
+++ b/Project Overview(Durak).docx
@@ -2540,6 +2540,14 @@
         </w:rPr>
         <w:t>Whenever healing health, heal +5 health.</w:t>
       </w:r>
+      <w:r>
+        <w:rPr>
+          <w:b/>
+          <w:sz w:val="16"/>
+          <w:szCs w:val="16"/>
+        </w:rPr>
+        <w:t>IMPLEMENTED</w:t>
+      </w:r>
     </w:p>
     <w:p>
       <w:pPr>
@@ -2592,7 +2600,22 @@
           <w:sz w:val="16"/>
           <w:szCs w:val="16"/>
         </w:rPr>
-        <w:t xml:space="preserve">When playing sdsa card with burn 25% to make a random card in your deck gain </w:t>
+        <w:t xml:space="preserve">When playing </w:t>
+      </w:r>
+      <w:r>
+        <w:rPr>
+          <w:sz w:val="16"/>
+          <w:szCs w:val="16"/>
+          <w:lang w:val="en-US"/>
+        </w:rPr>
+        <w:t>a</w:t>
+      </w:r>
+      <w:r>
+        <w:rPr>
+          <w:sz w:val="16"/>
+          <w:szCs w:val="16"/>
+        </w:rPr>
+        <w:t xml:space="preserve"> card with burn 25% to make a random card in your deck gain </w:t>
       </w:r>
       <w:r>
         <w:rPr>
@@ -4947,305 +4970,418 @@
       </w:pPr>
       <w:r>
         <w:rPr>
+          <w:sz w:val="18"/>
+          <w:szCs w:val="18"/>
+        </w:rPr>
+      </w:r>
+    </w:p>
+    <w:p>
+      <w:pPr>
+        <w:pStyle w:val="normal1"/>
+        <w:ind w:hanging="0" w:left="0"/>
+        <w:rPr>
+          <w:sz w:val="18"/>
+          <w:szCs w:val="18"/>
+        </w:rPr>
+      </w:pPr>
+      <w:r>
+        <w:rPr>
+          <w:sz w:val="18"/>
+          <w:szCs w:val="18"/>
+        </w:rPr>
+      </w:r>
+    </w:p>
+    <w:p>
+      <w:pPr>
+        <w:pStyle w:val="normal1"/>
+        <w:ind w:hanging="0" w:left="0"/>
+        <w:rPr>
+          <w:sz w:val="18"/>
+          <w:szCs w:val="18"/>
+        </w:rPr>
+      </w:pPr>
+      <w:r>
+        <w:rPr>
+          <w:sz w:val="18"/>
+          <w:szCs w:val="18"/>
+        </w:rPr>
+      </w:r>
+    </w:p>
+    <w:p>
+      <w:pPr>
+        <w:pStyle w:val="normal1"/>
+        <w:ind w:hanging="0" w:left="0"/>
+        <w:rPr>
+          <w:sz w:val="18"/>
+          <w:szCs w:val="18"/>
+        </w:rPr>
+      </w:pPr>
+      <w:r>
+        <w:rPr>
           <w:b/>
           <w:sz w:val="28"/>
           <w:szCs w:val="28"/>
         </w:rPr>
-      </w:r>
-    </w:p>
-    <w:p>
-      <w:pPr>
-        <w:pStyle w:val="normal1"/>
-        <w:ind w:hanging="0" w:left="0"/>
-        <w:rPr>
-          <w:sz w:val="18"/>
-          <w:szCs w:val="18"/>
-        </w:rPr>
-      </w:pPr>
-      <w:r>
-        <w:rPr>
-          <w:b/>
-          <w:sz w:val="28"/>
-          <w:szCs w:val="28"/>
+        <w:t>Encounters:</w:t>
+      </w:r>
+      <w:r>
+        <w:rPr>
+          <w:sz w:val="18"/>
+          <w:szCs w:val="18"/>
+        </w:rPr>
+        <w:br/>
+      </w:r>
+      <w:r>
+        <w:rPr>
+          <w:sz w:val="18"/>
+          <w:szCs w:val="18"/>
           <w:lang w:val="en-US"/>
         </w:rPr>
-      </w:r>
-    </w:p>
-    <w:p>
-      <w:pPr>
-        <w:pStyle w:val="normal1"/>
-        <w:ind w:hanging="0" w:left="0"/>
-        <w:rPr>
-          <w:sz w:val="18"/>
-          <w:szCs w:val="18"/>
-        </w:rPr>
-      </w:pPr>
-      <w:r>
-        <w:rPr>
-          <w:b/>
-          <w:sz w:val="28"/>
-          <w:szCs w:val="28"/>
-        </w:rPr>
-      </w:r>
-    </w:p>
-    <w:p>
-      <w:pPr>
-        <w:pStyle w:val="normal1"/>
-        <w:ind w:hanging="0" w:left="0"/>
-        <w:rPr>
-          <w:sz w:val="18"/>
-          <w:szCs w:val="18"/>
-        </w:rPr>
-      </w:pPr>
-      <w:r>
-        <w:rPr>
-          <w:b/>
-          <w:sz w:val="28"/>
-          <w:szCs w:val="28"/>
-        </w:rPr>
-        <w:t>Encounters:</w:t>
-      </w:r>
-      <w:r>
-        <w:rPr>
-          <w:sz w:val="18"/>
-          <w:szCs w:val="18"/>
-        </w:rPr>
-        <w:br/>
-      </w:r>
-      <w:r>
+        <w:t>day 0</w:t>
+      </w:r>
+      <w:r>
+        <w:rPr>
+          <w:sz w:val="18"/>
+          <w:szCs w:val="18"/>
+        </w:rPr>
+        <w:t>:</w:t>
+      </w:r>
+    </w:p>
+    <w:p>
+      <w:pPr>
+        <w:pStyle w:val="normal1"/>
+        <w:ind w:hanging="0" w:left="0"/>
+        <w:rPr>
+          <w:sz w:val="18"/>
+          <w:szCs w:val="18"/>
+        </w:rPr>
+      </w:pPr>
+      <w:r>
+        <w:rPr>
+          <w:b/>
+          <w:sz w:val="18"/>
+          <w:szCs w:val="18"/>
+        </w:rPr>
+        <w:t>Lowly Dvorniashka</w:t>
+      </w:r>
+      <w:r>
+        <w:rPr>
+          <w:sz w:val="18"/>
+          <w:szCs w:val="18"/>
+        </w:rPr>
+        <w:t>: deck until 10  of all suits</w:t>
+      </w:r>
+    </w:p>
+    <w:p>
+      <w:pPr>
+        <w:pStyle w:val="normal1"/>
+        <w:rPr>
+          <w:sz w:val="18"/>
+          <w:szCs w:val="18"/>
+        </w:rPr>
+      </w:pPr>
+      <w:r>
+        <w:rPr>
+          <w:b/>
+          <w:sz w:val="18"/>
+          <w:szCs w:val="18"/>
+        </w:rPr>
+        <w:t>Lowly Red Dvorniashka</w:t>
+      </w:r>
+      <w:r>
+        <w:rPr>
+          <w:sz w:val="18"/>
+          <w:szCs w:val="18"/>
+        </w:rPr>
+        <w:t>: deck until 10  of red suits</w:t>
+      </w:r>
+    </w:p>
+    <w:p>
+      <w:pPr>
+        <w:pStyle w:val="normal1"/>
+        <w:rPr>
+          <w:sz w:val="18"/>
+          <w:szCs w:val="18"/>
+        </w:rPr>
+      </w:pPr>
+      <w:r>
+        <w:rPr>
+          <w:b/>
+          <w:sz w:val="18"/>
+          <w:szCs w:val="18"/>
+        </w:rPr>
+        <w:t>Lowly Black Dvorniashka</w:t>
+      </w:r>
+      <w:r>
+        <w:rPr>
+          <w:sz w:val="18"/>
+          <w:szCs w:val="18"/>
+        </w:rPr>
+        <w:t>: deck until 10  of blacksuits</w:t>
+      </w:r>
+    </w:p>
+    <w:p>
+      <w:pPr>
+        <w:pStyle w:val="normal1"/>
+        <w:rPr>
+          <w:sz w:val="18"/>
+          <w:szCs w:val="18"/>
+        </w:rPr>
+      </w:pPr>
+      <w:r>
+        <w:rPr>
+          <w:b/>
+          <w:sz w:val="18"/>
+          <w:szCs w:val="18"/>
+        </w:rPr>
+        <w:t>Lowly Hot Dvorniashka</w:t>
+      </w:r>
+      <w:r>
+        <w:rPr>
+          <w:sz w:val="18"/>
+          <w:szCs w:val="18"/>
+        </w:rPr>
+        <w:t>: deck until 9  of all suits and even have burn 1</w:t>
+      </w:r>
+    </w:p>
+    <w:p>
+      <w:pPr>
+        <w:pStyle w:val="normal1"/>
+        <w:rPr>
+          <w:sz w:val="18"/>
+          <w:szCs w:val="18"/>
+        </w:rPr>
+      </w:pPr>
+      <w:r>
+        <w:rPr>
+          <w:b/>
+          <w:sz w:val="18"/>
+          <w:szCs w:val="18"/>
+        </w:rPr>
+        <w:t>Lowly Spiky Dvorniashka</w:t>
+      </w:r>
+      <w:r>
+        <w:rPr>
+          <w:sz w:val="18"/>
+          <w:szCs w:val="18"/>
+        </w:rPr>
+        <w:t>: deck until 9  of all suits and odd have spiky 1</w:t>
+      </w:r>
+    </w:p>
+    <w:p>
+      <w:pPr>
+        <w:pStyle w:val="normal1"/>
+        <w:rPr>
+          <w:sz w:val="18"/>
+          <w:szCs w:val="18"/>
+        </w:rPr>
+      </w:pPr>
+      <w:r>
+        <w:rPr>
+          <w:b/>
+          <w:sz w:val="18"/>
+          <w:szCs w:val="18"/>
+        </w:rPr>
+        <w:t>Lowly Agile Dvorniashka</w:t>
+      </w:r>
+      <w:r>
+        <w:rPr>
+          <w:sz w:val="18"/>
+          <w:szCs w:val="18"/>
+        </w:rPr>
+        <w:t>: deck until 9  of all suits and 5 random cards have parry</w:t>
+      </w:r>
+    </w:p>
+    <w:p>
+      <w:pPr>
+        <w:pStyle w:val="normal1"/>
+        <w:rPr>
+          <w:sz w:val="18"/>
+          <w:szCs w:val="18"/>
+        </w:rPr>
+      </w:pPr>
+      <w:r>
+        <w:rPr>
+          <w:b/>
+          <w:sz w:val="18"/>
+          <w:szCs w:val="18"/>
+        </w:rPr>
+        <w:t>Lowly Bouncy Dvorniashka</w:t>
+      </w:r>
+      <w:r>
+        <w:rPr>
+          <w:sz w:val="18"/>
+          <w:szCs w:val="18"/>
+        </w:rPr>
+        <w:t>: deck until 9  of all suits and 5 random cards have bounce</w:t>
+      </w:r>
+    </w:p>
+    <w:p>
+      <w:pPr>
+        <w:pStyle w:val="normal1"/>
+        <w:rPr>
+          <w:sz w:val="18"/>
+          <w:szCs w:val="18"/>
+        </w:rPr>
+      </w:pPr>
+      <w:r>
+        <w:rPr>
+          <w:sz w:val="18"/>
+          <w:szCs w:val="18"/>
+        </w:rPr>
+      </w:r>
+    </w:p>
+    <w:p>
+      <w:pPr>
+        <w:pStyle w:val="normal1"/>
         <w:rPr>
           <w:sz w:val="18"/>
           <w:szCs w:val="18"/>
           <w:lang w:val="en-US"/>
         </w:rPr>
-        <w:t>day 0</w:t>
-      </w:r>
-      <w:r>
-        <w:rPr>
-          <w:sz w:val="18"/>
-          <w:szCs w:val="18"/>
-        </w:rPr>
-        <w:t>:</w:t>
-      </w:r>
-    </w:p>
-    <w:p>
-      <w:pPr>
-        <w:pStyle w:val="normal1"/>
-        <w:ind w:hanging="0" w:left="0"/>
-        <w:rPr>
-          <w:sz w:val="18"/>
-          <w:szCs w:val="18"/>
-        </w:rPr>
-      </w:pPr>
-      <w:r>
-        <w:rPr>
-          <w:b/>
-          <w:sz w:val="18"/>
-          <w:szCs w:val="18"/>
-        </w:rPr>
-        <w:t>Lowly Dvorniashka</w:t>
-      </w:r>
-      <w:r>
-        <w:rPr>
-          <w:sz w:val="18"/>
-          <w:szCs w:val="18"/>
-        </w:rPr>
-        <w:t>: deck until 10  of all suits</w:t>
-      </w:r>
-    </w:p>
-    <w:p>
-      <w:pPr>
-        <w:pStyle w:val="normal1"/>
-        <w:rPr>
-          <w:sz w:val="18"/>
-          <w:szCs w:val="18"/>
-        </w:rPr>
-      </w:pPr>
-      <w:r>
-        <w:rPr>
-          <w:b/>
-          <w:sz w:val="18"/>
-          <w:szCs w:val="18"/>
-        </w:rPr>
-        <w:t>Lowly Red Dvorniashka</w:t>
-      </w:r>
-      <w:r>
-        <w:rPr>
-          <w:sz w:val="18"/>
-          <w:szCs w:val="18"/>
-        </w:rPr>
-        <w:t>: deck until 10  of red suits</w:t>
-      </w:r>
-    </w:p>
-    <w:p>
-      <w:pPr>
-        <w:pStyle w:val="normal1"/>
-        <w:rPr>
-          <w:sz w:val="18"/>
-          <w:szCs w:val="18"/>
-        </w:rPr>
-      </w:pPr>
-      <w:r>
-        <w:rPr>
-          <w:b/>
-          <w:sz w:val="18"/>
-          <w:szCs w:val="18"/>
-        </w:rPr>
-        <w:t>Lowly Black Dvorniashka</w:t>
-      </w:r>
-      <w:r>
-        <w:rPr>
-          <w:sz w:val="18"/>
-          <w:szCs w:val="18"/>
-        </w:rPr>
-        <w:t>: deck until 10  of blacksuits</w:t>
-      </w:r>
-    </w:p>
-    <w:p>
-      <w:pPr>
-        <w:pStyle w:val="normal1"/>
-        <w:rPr>
-          <w:sz w:val="18"/>
-          <w:szCs w:val="18"/>
-        </w:rPr>
-      </w:pPr>
-      <w:r>
-        <w:rPr>
-          <w:b/>
-          <w:sz w:val="18"/>
-          <w:szCs w:val="18"/>
-        </w:rPr>
-        <w:t>Lowly Hot Dvorniashka</w:t>
-      </w:r>
-      <w:r>
-        <w:rPr>
-          <w:sz w:val="18"/>
-          <w:szCs w:val="18"/>
-        </w:rPr>
-        <w:t>: deck until 9  of all suits and even have burn 1</w:t>
-      </w:r>
-    </w:p>
-    <w:p>
-      <w:pPr>
-        <w:pStyle w:val="normal1"/>
-        <w:rPr>
-          <w:sz w:val="18"/>
-          <w:szCs w:val="18"/>
-        </w:rPr>
-      </w:pPr>
-      <w:r>
-        <w:rPr>
-          <w:b/>
-          <w:sz w:val="18"/>
-          <w:szCs w:val="18"/>
-        </w:rPr>
-        <w:t>Lowly Spiky Dvorniashka</w:t>
-      </w:r>
-      <w:r>
-        <w:rPr>
-          <w:sz w:val="18"/>
-          <w:szCs w:val="18"/>
-        </w:rPr>
-        <w:t>: deck until 9  of all suits and odd have spiky 1</w:t>
-      </w:r>
-    </w:p>
-    <w:p>
-      <w:pPr>
-        <w:pStyle w:val="normal1"/>
-        <w:rPr>
-          <w:sz w:val="18"/>
-          <w:szCs w:val="18"/>
-        </w:rPr>
-      </w:pPr>
-      <w:r>
-        <w:rPr>
-          <w:b/>
-          <w:sz w:val="18"/>
-          <w:szCs w:val="18"/>
-        </w:rPr>
-        <w:t>Lowly Agile Dvorniashka</w:t>
-      </w:r>
-      <w:r>
-        <w:rPr>
-          <w:sz w:val="18"/>
-          <w:szCs w:val="18"/>
-        </w:rPr>
-        <w:t>: deck until 9  of all suits and 5 random cards have parry</w:t>
-      </w:r>
-    </w:p>
-    <w:p>
-      <w:pPr>
-        <w:pStyle w:val="normal1"/>
-        <w:rPr>
-          <w:sz w:val="18"/>
-          <w:szCs w:val="18"/>
-        </w:rPr>
-      </w:pPr>
-      <w:r>
-        <w:rPr>
-          <w:b/>
-          <w:sz w:val="18"/>
-          <w:szCs w:val="18"/>
-        </w:rPr>
-        <w:t>Lowly Bouncy Dvorniashka</w:t>
-      </w:r>
-      <w:r>
-        <w:rPr>
-          <w:sz w:val="18"/>
-          <w:szCs w:val="18"/>
-        </w:rPr>
-        <w:t>: deck until 9  of all suits and 5 random cards have bounce</w:t>
-      </w:r>
-    </w:p>
-    <w:p>
-      <w:pPr>
-        <w:pStyle w:val="normal1"/>
-        <w:rPr>
-          <w:sz w:val="18"/>
-          <w:szCs w:val="18"/>
-        </w:rPr>
-      </w:pPr>
-      <w:r>
-        <w:rPr>
-          <w:sz w:val="18"/>
-          <w:szCs w:val="18"/>
-        </w:rPr>
-      </w:r>
-    </w:p>
-    <w:p>
-      <w:pPr>
-        <w:pStyle w:val="normal1"/>
+      </w:pPr>
+      <w:r>
         <w:rPr>
           <w:sz w:val="18"/>
           <w:szCs w:val="18"/>
           <w:lang w:val="en-US"/>
         </w:rPr>
-      </w:pPr>
+        <w:t>day 1:</w:t>
+      </w:r>
+    </w:p>
+    <w:p>
+      <w:pPr>
+        <w:pStyle w:val="normal1"/>
+        <w:ind w:hanging="0" w:left="0"/>
+        <w:rPr>
+          <w:sz w:val="18"/>
+          <w:szCs w:val="18"/>
+        </w:rPr>
+      </w:pPr>
+      <w:r>
+        <w:rPr>
+          <w:b/>
+          <w:sz w:val="18"/>
+          <w:szCs w:val="18"/>
+        </w:rPr>
+        <w:t>Dvorniashka</w:t>
+      </w:r>
+      <w:r>
+        <w:rPr>
+          <w:sz w:val="18"/>
+          <w:szCs w:val="18"/>
+        </w:rPr>
+        <w:t>: deck until</w:t>
+      </w:r>
       <w:r>
         <w:rPr>
           <w:sz w:val="18"/>
           <w:szCs w:val="18"/>
           <w:lang w:val="en-US"/>
         </w:rPr>
-        <w:t>day 1:</w:t>
-      </w:r>
-    </w:p>
-    <w:p>
-      <w:pPr>
-        <w:pStyle w:val="normal1"/>
-        <w:ind w:hanging="0" w:left="0"/>
-        <w:rPr>
-          <w:sz w:val="18"/>
-          <w:szCs w:val="18"/>
-        </w:rPr>
-      </w:pPr>
-      <w:r>
-        <w:rPr>
-          <w:b/>
-          <w:sz w:val="18"/>
-          <w:szCs w:val="18"/>
-        </w:rPr>
-        <w:t>Dvorniashka</w:t>
+        <w:t xml:space="preserve"> J  </w:t>
+      </w:r>
+      <w:r>
+        <w:rPr>
+          <w:sz w:val="18"/>
+          <w:szCs w:val="18"/>
+        </w:rPr>
+        <w:t>of all suits</w:t>
+      </w:r>
+    </w:p>
+    <w:p>
+      <w:pPr>
+        <w:pStyle w:val="normal1"/>
+        <w:rPr>
+          <w:sz w:val="18"/>
+          <w:szCs w:val="18"/>
+        </w:rPr>
+      </w:pPr>
+      <w:r>
+        <w:rPr>
+          <w:b/>
+          <w:sz w:val="18"/>
+          <w:szCs w:val="18"/>
+        </w:rPr>
+        <w:t>Red Dvorniashka</w:t>
+      </w:r>
+      <w:r>
+        <w:rPr>
+          <w:sz w:val="18"/>
+          <w:szCs w:val="18"/>
+        </w:rPr>
+        <w:t xml:space="preserve">: deck until </w:t>
+      </w:r>
+      <w:r>
+        <w:rPr>
+          <w:sz w:val="18"/>
+          <w:szCs w:val="18"/>
+          <w:lang w:val="en-US"/>
+        </w:rPr>
+        <w:t>J</w:t>
+      </w:r>
+      <w:r>
+        <w:rPr>
+          <w:sz w:val="18"/>
+          <w:szCs w:val="18"/>
+        </w:rPr>
+        <w:t xml:space="preserve">  of red suits</w:t>
+      </w:r>
+    </w:p>
+    <w:p>
+      <w:pPr>
+        <w:pStyle w:val="normal1"/>
+        <w:rPr>
+          <w:sz w:val="18"/>
+          <w:szCs w:val="18"/>
+        </w:rPr>
+      </w:pPr>
+      <w:r>
+        <w:rPr>
+          <w:b/>
+          <w:sz w:val="18"/>
+          <w:szCs w:val="18"/>
+        </w:rPr>
+        <w:t>Black Dvorniashka</w:t>
+      </w:r>
+      <w:r>
+        <w:rPr>
+          <w:sz w:val="18"/>
+          <w:szCs w:val="18"/>
+        </w:rPr>
+        <w:t xml:space="preserve">: deck until </w:t>
+      </w:r>
+      <w:r>
+        <w:rPr>
+          <w:sz w:val="18"/>
+          <w:szCs w:val="18"/>
+          <w:lang w:val="en-US"/>
+        </w:rPr>
+        <w:t>J</w:t>
+      </w:r>
+      <w:r>
+        <w:rPr>
+          <w:sz w:val="18"/>
+          <w:szCs w:val="18"/>
+        </w:rPr>
+        <w:t xml:space="preserve">  of blacksuits</w:t>
+      </w:r>
+    </w:p>
+    <w:p>
+      <w:pPr>
+        <w:pStyle w:val="normal1"/>
+        <w:rPr>
+          <w:sz w:val="18"/>
+          <w:szCs w:val="18"/>
+        </w:rPr>
+      </w:pPr>
+      <w:r>
+        <w:rPr>
+          <w:b/>
+          <w:sz w:val="18"/>
+          <w:szCs w:val="18"/>
+        </w:rPr>
+        <w:t>Hot Dvorniashka</w:t>
       </w:r>
       <w:r>
         <w:rPr>
@@ -5260,7 +5396,38 @@
           <w:szCs w:val="18"/>
           <w:lang w:val="en-US"/>
         </w:rPr>
-        <w:t xml:space="preserve"> </w:t>
+        <w:t xml:space="preserve"> 10  </w:t>
+      </w:r>
+      <w:r>
+        <w:rPr>
+          <w:sz w:val="18"/>
+          <w:szCs w:val="18"/>
+        </w:rPr>
+        <w:t>of all suits and even have burn 1</w:t>
+      </w:r>
+    </w:p>
+    <w:p>
+      <w:pPr>
+        <w:pStyle w:val="normal1"/>
+        <w:rPr>
+          <w:sz w:val="18"/>
+          <w:szCs w:val="18"/>
+        </w:rPr>
+      </w:pPr>
+      <w:r>
+        <w:rPr>
+          <w:b/>
+          <w:sz w:val="18"/>
+          <w:szCs w:val="18"/>
+        </w:rPr>
+        <w:t>Spiky Dvorniashka</w:t>
+      </w:r>
+      <w:r>
+        <w:rPr>
+          <w:sz w:val="18"/>
+          <w:szCs w:val="18"/>
+        </w:rPr>
+        <w:t>: deck until</w:t>
       </w:r>
       <w:r>
         <w:rPr>
@@ -5268,7 +5435,38 @@
           <w:szCs w:val="18"/>
           <w:lang w:val="en-US"/>
         </w:rPr>
-        <w:t>J</w:t>
+        <w:t xml:space="preserve"> 10 </w:t>
+      </w:r>
+      <w:r>
+        <w:rPr>
+          <w:sz w:val="18"/>
+          <w:szCs w:val="18"/>
+        </w:rPr>
+        <w:t>of all suits and odd have spiky 1</w:t>
+      </w:r>
+    </w:p>
+    <w:p>
+      <w:pPr>
+        <w:pStyle w:val="normal1"/>
+        <w:rPr>
+          <w:sz w:val="18"/>
+          <w:szCs w:val="18"/>
+        </w:rPr>
+      </w:pPr>
+      <w:r>
+        <w:rPr>
+          <w:b/>
+          <w:sz w:val="18"/>
+          <w:szCs w:val="18"/>
+        </w:rPr>
+        <w:t>Agile Dvorniashka</w:t>
+      </w:r>
+      <w:r>
+        <w:rPr>
+          <w:sz w:val="18"/>
+          <w:szCs w:val="18"/>
+        </w:rPr>
+        <w:t>: deck until</w:t>
       </w:r>
       <w:r>
         <w:rPr>
@@ -5276,38 +5474,14 @@
           <w:szCs w:val="18"/>
           <w:lang w:val="en-US"/>
         </w:rPr>
-        <w:t xml:space="preserve">  </w:t>
-      </w:r>
-      <w:r>
-        <w:rPr>
-          <w:sz w:val="18"/>
-          <w:szCs w:val="18"/>
-        </w:rPr>
-        <w:t>of all suits</w:t>
-      </w:r>
-    </w:p>
-    <w:p>
-      <w:pPr>
-        <w:pStyle w:val="normal1"/>
-        <w:rPr>
-          <w:sz w:val="18"/>
-          <w:szCs w:val="18"/>
-        </w:rPr>
-      </w:pPr>
-      <w:r>
-        <w:rPr>
-          <w:b/>
-          <w:sz w:val="18"/>
-          <w:szCs w:val="18"/>
-        </w:rPr>
-        <w:t>Red Dvorniashka</w:t>
-      </w:r>
-      <w:r>
-        <w:rPr>
-          <w:sz w:val="18"/>
-          <w:szCs w:val="18"/>
-        </w:rPr>
-        <w:t xml:space="preserve">: deck until </w:t>
+        <w:t xml:space="preserve"> 10 </w:t>
+      </w:r>
+      <w:r>
+        <w:rPr>
+          <w:sz w:val="18"/>
+          <w:szCs w:val="18"/>
+        </w:rPr>
+        <w:t xml:space="preserve">of all suits and </w:t>
       </w:r>
       <w:r>
         <w:rPr>
@@ -5315,38 +5489,38 @@
           <w:szCs w:val="18"/>
           <w:lang w:val="en-US"/>
         </w:rPr>
-        <w:t>J</w:t>
-      </w:r>
-      <w:r>
-        <w:rPr>
-          <w:sz w:val="18"/>
-          <w:szCs w:val="18"/>
-        </w:rPr>
-        <w:t xml:space="preserve">  of red suits</w:t>
-      </w:r>
-    </w:p>
-    <w:p>
-      <w:pPr>
-        <w:pStyle w:val="normal1"/>
-        <w:rPr>
-          <w:sz w:val="18"/>
-          <w:szCs w:val="18"/>
-        </w:rPr>
-      </w:pPr>
-      <w:r>
-        <w:rPr>
-          <w:b/>
-          <w:sz w:val="18"/>
-          <w:szCs w:val="18"/>
-        </w:rPr>
-        <w:t>Black Dvorniashka</w:t>
-      </w:r>
-      <w:r>
-        <w:rPr>
-          <w:sz w:val="18"/>
-          <w:szCs w:val="18"/>
-        </w:rPr>
-        <w:t xml:space="preserve">: deck until </w:t>
+        <w:t xml:space="preserve">10 </w:t>
+      </w:r>
+      <w:r>
+        <w:rPr>
+          <w:sz w:val="18"/>
+          <w:szCs w:val="18"/>
+        </w:rPr>
+        <w:t>random cards have parry</w:t>
+      </w:r>
+    </w:p>
+    <w:p>
+      <w:pPr>
+        <w:pStyle w:val="normal1"/>
+        <w:rPr>
+          <w:sz w:val="18"/>
+          <w:szCs w:val="18"/>
+        </w:rPr>
+      </w:pPr>
+      <w:r>
+        <w:rPr>
+          <w:b/>
+          <w:sz w:val="18"/>
+          <w:szCs w:val="18"/>
+        </w:rPr>
+        <w:t>Bouncy Dvorniashka</w:t>
+      </w:r>
+      <w:r>
+        <w:rPr>
+          <w:sz w:val="18"/>
+          <w:szCs w:val="18"/>
+        </w:rPr>
+        <w:t>: deck until</w:t>
       </w:r>
       <w:r>
         <w:rPr>
@@ -5354,38 +5528,14 @@
           <w:szCs w:val="18"/>
           <w:lang w:val="en-US"/>
         </w:rPr>
-        <w:t>J</w:t>
-      </w:r>
-      <w:r>
-        <w:rPr>
-          <w:sz w:val="18"/>
-          <w:szCs w:val="18"/>
-        </w:rPr>
-        <w:t xml:space="preserve">  of blacksuits</w:t>
-      </w:r>
-    </w:p>
-    <w:p>
-      <w:pPr>
-        <w:pStyle w:val="normal1"/>
-        <w:rPr>
-          <w:sz w:val="18"/>
-          <w:szCs w:val="18"/>
-        </w:rPr>
-      </w:pPr>
-      <w:r>
-        <w:rPr>
-          <w:b/>
-          <w:sz w:val="18"/>
-          <w:szCs w:val="18"/>
-        </w:rPr>
-        <w:t>Hot Dvorniashka</w:t>
-      </w:r>
-      <w:r>
-        <w:rPr>
-          <w:sz w:val="18"/>
-          <w:szCs w:val="18"/>
-        </w:rPr>
-        <w:t>: deck until</w:t>
+        <w:t xml:space="preserve"> 10  </w:t>
+      </w:r>
+      <w:r>
+        <w:rPr>
+          <w:sz w:val="18"/>
+          <w:szCs w:val="18"/>
+        </w:rPr>
+        <w:t>of all suits and</w:t>
       </w:r>
       <w:r>
         <w:rPr>
@@ -5393,234 +5543,7 @@
           <w:szCs w:val="18"/>
           <w:lang w:val="en-US"/>
         </w:rPr>
-        <w:t xml:space="preserve"> </w:t>
-      </w:r>
-      <w:r>
-        <w:rPr>
-          <w:sz w:val="18"/>
-          <w:szCs w:val="18"/>
-          <w:lang w:val="en-US"/>
-        </w:rPr>
-        <w:t>10</w:t>
-      </w:r>
-      <w:r>
-        <w:rPr>
-          <w:sz w:val="18"/>
-          <w:szCs w:val="18"/>
-          <w:lang w:val="en-US"/>
-        </w:rPr>
-        <w:t xml:space="preserve">  </w:t>
-      </w:r>
-      <w:r>
-        <w:rPr>
-          <w:sz w:val="18"/>
-          <w:szCs w:val="18"/>
-        </w:rPr>
-        <w:t>of all suits and even have burn 1</w:t>
-      </w:r>
-    </w:p>
-    <w:p>
-      <w:pPr>
-        <w:pStyle w:val="normal1"/>
-        <w:rPr>
-          <w:sz w:val="18"/>
-          <w:szCs w:val="18"/>
-        </w:rPr>
-      </w:pPr>
-      <w:r>
-        <w:rPr>
-          <w:b/>
-          <w:sz w:val="18"/>
-          <w:szCs w:val="18"/>
-        </w:rPr>
-        <w:t>Spiky Dvorniashka</w:t>
-      </w:r>
-      <w:r>
-        <w:rPr>
-          <w:sz w:val="18"/>
-          <w:szCs w:val="18"/>
-        </w:rPr>
-        <w:t>: deck until</w:t>
-      </w:r>
-      <w:r>
-        <w:rPr>
-          <w:sz w:val="18"/>
-          <w:szCs w:val="18"/>
-          <w:lang w:val="en-US"/>
-        </w:rPr>
-        <w:t xml:space="preserve"> </w:t>
-      </w:r>
-      <w:r>
-        <w:rPr>
-          <w:sz w:val="18"/>
-          <w:szCs w:val="18"/>
-          <w:lang w:val="en-US"/>
-        </w:rPr>
-        <w:t>10</w:t>
-      </w:r>
-      <w:r>
-        <w:rPr>
-          <w:sz w:val="18"/>
-          <w:szCs w:val="18"/>
-          <w:lang w:val="en-US"/>
-        </w:rPr>
-        <w:t xml:space="preserve"> </w:t>
-      </w:r>
-      <w:r>
-        <w:rPr>
-          <w:sz w:val="18"/>
-          <w:szCs w:val="18"/>
-        </w:rPr>
-        <w:t>of all suits and odd have spiky 1</w:t>
-      </w:r>
-    </w:p>
-    <w:p>
-      <w:pPr>
-        <w:pStyle w:val="normal1"/>
-        <w:rPr>
-          <w:sz w:val="18"/>
-          <w:szCs w:val="18"/>
-        </w:rPr>
-      </w:pPr>
-      <w:r>
-        <w:rPr>
-          <w:b/>
-          <w:sz w:val="18"/>
-          <w:szCs w:val="18"/>
-        </w:rPr>
-        <w:t>Agile Dvorniashka</w:t>
-      </w:r>
-      <w:r>
-        <w:rPr>
-          <w:sz w:val="18"/>
-          <w:szCs w:val="18"/>
-        </w:rPr>
-        <w:t>: deck until</w:t>
-      </w:r>
-      <w:r>
-        <w:rPr>
-          <w:sz w:val="18"/>
-          <w:szCs w:val="18"/>
-          <w:lang w:val="en-US"/>
-        </w:rPr>
-        <w:t xml:space="preserve"> </w:t>
-      </w:r>
-      <w:r>
-        <w:rPr>
-          <w:sz w:val="18"/>
-          <w:szCs w:val="18"/>
-          <w:lang w:val="en-US"/>
-        </w:rPr>
-        <w:t>10</w:t>
-      </w:r>
-      <w:r>
-        <w:rPr>
-          <w:sz w:val="18"/>
-          <w:szCs w:val="18"/>
-          <w:lang w:val="en-US"/>
-        </w:rPr>
-        <w:t xml:space="preserve"> </w:t>
-      </w:r>
-      <w:r>
-        <w:rPr>
-          <w:sz w:val="18"/>
-          <w:szCs w:val="18"/>
-        </w:rPr>
-        <w:t xml:space="preserve">of all suits and </w:t>
-      </w:r>
-      <w:r>
-        <w:rPr>
-          <w:sz w:val="18"/>
-          <w:szCs w:val="18"/>
-          <w:lang w:val="en-US"/>
-        </w:rPr>
-        <w:t xml:space="preserve">10 </w:t>
-      </w:r>
-      <w:r>
-        <w:rPr>
-          <w:sz w:val="18"/>
-          <w:szCs w:val="18"/>
-        </w:rPr>
-        <w:t>random cards have parry</w:t>
-      </w:r>
-    </w:p>
-    <w:p>
-      <w:pPr>
-        <w:pStyle w:val="normal1"/>
-        <w:rPr>
-          <w:sz w:val="18"/>
-          <w:szCs w:val="18"/>
-        </w:rPr>
-      </w:pPr>
-      <w:r>
-        <w:rPr>
-          <w:b/>
-          <w:sz w:val="18"/>
-          <w:szCs w:val="18"/>
-        </w:rPr>
-        <w:t>Bouncy Dvorniashka</w:t>
-      </w:r>
-      <w:r>
-        <w:rPr>
-          <w:sz w:val="18"/>
-          <w:szCs w:val="18"/>
-        </w:rPr>
-        <w:t>: deck until</w:t>
-      </w:r>
-      <w:r>
-        <w:rPr>
-          <w:sz w:val="18"/>
-          <w:szCs w:val="18"/>
-          <w:lang w:val="en-US"/>
-        </w:rPr>
-        <w:t xml:space="preserve"> </w:t>
-      </w:r>
-      <w:r>
-        <w:rPr>
-          <w:sz w:val="18"/>
-          <w:szCs w:val="18"/>
-          <w:lang w:val="en-US"/>
-        </w:rPr>
-        <w:t>10</w:t>
-      </w:r>
-      <w:r>
-        <w:rPr>
-          <w:sz w:val="18"/>
-          <w:szCs w:val="18"/>
-          <w:lang w:val="en-US"/>
-        </w:rPr>
-        <w:t xml:space="preserve">  </w:t>
-      </w:r>
-      <w:r>
-        <w:rPr>
-          <w:sz w:val="18"/>
-          <w:szCs w:val="18"/>
-        </w:rPr>
-        <w:t>of all suits and</w:t>
-      </w:r>
-      <w:r>
-        <w:rPr>
-          <w:sz w:val="18"/>
-          <w:szCs w:val="18"/>
-          <w:lang w:val="en-US"/>
-        </w:rPr>
-        <w:t xml:space="preserve"> </w:t>
-      </w:r>
-      <w:r>
-        <w:rPr>
-          <w:sz w:val="18"/>
-          <w:szCs w:val="18"/>
-          <w:lang w:val="en-US"/>
-        </w:rPr>
-        <w:t>10</w:t>
-      </w:r>
-      <w:r>
-        <w:rPr>
-          <w:sz w:val="18"/>
-          <w:szCs w:val="18"/>
-          <w:lang w:val="en-US"/>
-        </w:rPr>
-        <w:t xml:space="preserve"> </w:t>
+        <w:t xml:space="preserve"> 10 </w:t>
       </w:r>
       <w:r>
         <w:rPr>
@@ -7720,6 +7643,7 @@
     <w:qFormat/>
     <w:pPr>
       <w:widowControl/>
+      <w:suppressAutoHyphens w:val="true"/>
       <w:bidi w:val="0"/>
       <w:spacing w:lineRule="auto" w:line="276" w:before="0" w:after="0"/>
       <w:jc w:val="left"/>
@@ -7899,6 +7823,7 @@
     <w:qFormat/>
     <w:pPr>
       <w:widowControl/>
+      <w:suppressAutoHyphens w:val="true"/>
       <w:bidi w:val="0"/>
       <w:spacing w:lineRule="auto" w:line="276" w:before="0" w:after="0"/>
       <w:jc w:val="left"/>

</xml_diff>

<commit_message>
Update Project Overview(Durak).docx document
Updated the contents of Project Overview(Durak).docx and removed the temporary LibreOffice lock file.
</commit_message>
<xml_diff>
--- a/Project Overview(Durak).docx
+++ b/Project Overview(Durak).docx
@@ -2718,7 +2718,16 @@
           <w:sz w:val="16"/>
           <w:szCs w:val="16"/>
         </w:rPr>
-        <w:t>+1 card on draw</w:t>
+        <w:t xml:space="preserve">+1 card on draw </w:t>
+      </w:r>
+      <w:r>
+        <w:rPr>
+          <w:b/>
+          <w:sz w:val="16"/>
+          <w:szCs w:val="16"/>
+          <w:lang w:val="en-US"/>
+        </w:rPr>
+        <w:t>IMPLEMENTED</w:t>
       </w:r>
     </w:p>
     <w:p>

</xml_diff>

<commit_message>
added siberian bearhunting suit
</commit_message>
<xml_diff>
--- a/Project Overview(Durak).docx
+++ b/Project Overview(Durak).docx
@@ -2670,15 +2670,25 @@
           <w:b/>
           <w:sz w:val="16"/>
           <w:szCs w:val="16"/>
-        </w:rPr>
-      </w:pPr>
-      <w:r>
-        <w:rPr>
-          <w:b/>
-          <w:sz w:val="16"/>
-          <w:szCs w:val="16"/>
-        </w:rPr>
-        <w:t xml:space="preserve">Gulag Manicure: </w:t>
+          <w:lang w:val="en-US"/>
+        </w:rPr>
+      </w:pPr>
+      <w:r>
+        <w:rPr>
+          <w:b/>
+          <w:sz w:val="16"/>
+          <w:szCs w:val="16"/>
+          <w:lang w:val="en-US"/>
+        </w:rPr>
+        <w:t>Siberian Bear Hunting Suit</w:t>
+      </w:r>
+      <w:r>
+        <w:rPr>
+          <w:b/>
+          <w:sz w:val="16"/>
+          <w:szCs w:val="16"/>
+        </w:rPr>
+        <w:t xml:space="preserve">: </w:t>
       </w:r>
       <w:r>
         <w:rPr>
@@ -2693,7 +2703,16 @@
           <w:sz w:val="16"/>
           <w:szCs w:val="16"/>
         </w:rPr>
-        <w:t xml:space="preserve"> Spiky 1</w:t>
+        <w:t xml:space="preserve"> Spiky 1 </w:t>
+      </w:r>
+      <w:r>
+        <w:rPr>
+          <w:b/>
+          <w:sz w:val="16"/>
+          <w:szCs w:val="16"/>
+          <w:lang w:val="en-US"/>
+        </w:rPr>
+        <w:t>IMPLEMENTED</w:t>
       </w:r>
     </w:p>
     <w:p>
@@ -6195,10 +6214,30 @@
   <w:p>
     <w:pPr>
       <w:pStyle w:val="normal1"/>
-      <w:rPr/>
+      <w:ind w:hanging="0" w:left="0"/>
+      <w:rPr>
+        <w:b/>
+        <w:sz w:val="16"/>
+        <w:szCs w:val="16"/>
+        <w:lang w:val="en-US"/>
+      </w:rPr>
     </w:pPr>
     <w:r>
-      <w:rPr/>
+      <w:rPr>
+        <w:b/>
+        <w:sz w:val="16"/>
+        <w:szCs w:val="16"/>
+      </w:rPr>
+      <w:t>Gulag Manicure</w:t>
+    </w:r>
+    <w:r>
+      <w:rPr>
+        <w:b/>
+        <w:sz w:val="16"/>
+        <w:szCs w:val="16"/>
+        <w:lang w:val="en-US"/>
+      </w:rPr>
+      <w:t xml:space="preserve"> name for something else</w:t>
     </w:r>
   </w:p>
 </w:hdr>
@@ -6209,10 +6248,30 @@
   <w:p>
     <w:pPr>
       <w:pStyle w:val="normal1"/>
-      <w:rPr/>
+      <w:ind w:hanging="0" w:left="0"/>
+      <w:rPr>
+        <w:b/>
+        <w:sz w:val="16"/>
+        <w:szCs w:val="16"/>
+        <w:lang w:val="en-US"/>
+      </w:rPr>
     </w:pPr>
     <w:r>
-      <w:rPr/>
+      <w:rPr>
+        <w:b/>
+        <w:sz w:val="16"/>
+        <w:szCs w:val="16"/>
+      </w:rPr>
+      <w:t>Gulag Manicure</w:t>
+    </w:r>
+    <w:r>
+      <w:rPr>
+        <w:b/>
+        <w:sz w:val="16"/>
+        <w:szCs w:val="16"/>
+        <w:lang w:val="en-US"/>
+      </w:rPr>
+      <w:t xml:space="preserve"> name for something else</w:t>
     </w:r>
   </w:p>
 </w:hdr>

</xml_diff>

<commit_message>
Add GrilledSteak rare item and integrate into game
Introduced the GrilledSteak item as a new rare item, including its script, asset, and metadata. Updated GameHandler debug logic to use GrilledSteak for testing. GrilledSteak increases max health by 50 when acquired. Updated project documentation.
</commit_message>
<xml_diff>
--- a/Project Overview(Durak).docx
+++ b/Project Overview(Durak).docx
@@ -2800,6 +2800,23 @@
         </w:rPr>
         <w:t>+50 max hp</w:t>
       </w:r>
+      <w:r>
+        <w:rPr>
+          <w:b/>
+          <w:sz w:val="16"/>
+          <w:szCs w:val="16"/>
+        </w:rPr>
+        <w:t xml:space="preserve"> </w:t>
+      </w:r>
+      <w:r>
+        <w:rPr>
+          <w:b/>
+          <w:sz w:val="16"/>
+          <w:szCs w:val="16"/>
+          <w:lang w:val="en-US"/>
+        </w:rPr>
+        <w:t>IMPLEMENTED</w:t>
+      </w:r>
     </w:p>
     <w:p>
       <w:pPr>
@@ -2868,6 +2885,7 @@
           <w:b/>
           <w:sz w:val="16"/>
           <w:szCs w:val="16"/>
+          <w:lang w:val="en-US"/>
         </w:rPr>
       </w:pPr>
       <w:r>
@@ -2891,7 +2909,16 @@
           <w:sz w:val="16"/>
           <w:szCs w:val="16"/>
         </w:rPr>
-        <w:t>Spiky 1</w:t>
+        <w:t xml:space="preserve">Spiky 1// </w:t>
+      </w:r>
+      <w:r>
+        <w:rPr>
+          <w:b/>
+          <w:sz w:val="16"/>
+          <w:szCs w:val="16"/>
+          <w:lang w:val="en-US"/>
+        </w:rPr>
+        <w:t>REWORK</w:t>
       </w:r>
     </w:p>
     <w:p>

</xml_diff>

<commit_message>
discard system fundamentals implemented
</commit_message>
<xml_diff>
--- a/Project Overview(Durak).docx
+++ b/Project Overview(Durak).docx
@@ -5070,6 +5070,23 @@
         <w:rPr>
           <w:sz w:val="18"/>
           <w:szCs w:val="18"/>
+        </w:rPr>
+      </w:r>
+    </w:p>
+    <w:p>
+      <w:pPr>
+        <w:pStyle w:val="normal1"/>
+        <w:ind w:hanging="0" w:left="0"/>
+        <w:rPr>
+          <w:sz w:val="18"/>
+          <w:szCs w:val="18"/>
+        </w:rPr>
+      </w:pPr>
+      <w:r>
+        <w:rPr>
+          <w:b/>
+          <w:sz w:val="28"/>
+          <w:szCs w:val="28"/>
         </w:rPr>
       </w:r>
     </w:p>
@@ -6254,17 +6271,9 @@
         <w:b/>
         <w:sz w:val="16"/>
         <w:szCs w:val="16"/>
-      </w:rPr>
-      <w:t>Gulag Manicure</w:t>
-    </w:r>
-    <w:r>
-      <w:rPr>
-        <w:b/>
-        <w:sz w:val="16"/>
-        <w:szCs w:val="16"/>
         <w:lang w:val="en-US"/>
       </w:rPr>
-      <w:t xml:space="preserve"> name for something else</w:t>
+      <w:t>Gulag Manicure name for something else</w:t>
     </w:r>
   </w:p>
 </w:hdr>
@@ -6288,17 +6297,9 @@
         <w:b/>
         <w:sz w:val="16"/>
         <w:szCs w:val="16"/>
-      </w:rPr>
-      <w:t>Gulag Manicure</w:t>
-    </w:r>
-    <w:r>
-      <w:rPr>
-        <w:b/>
-        <w:sz w:val="16"/>
-        <w:szCs w:val="16"/>
         <w:lang w:val="en-US"/>
       </w:rPr>
-      <w:t xml:space="preserve"> name for something else</w:t>
+      <w:t>Gulag Manicure name for something else</w:t>
     </w:r>
   </w:p>
 </w:hdr>

</xml_diff>

<commit_message>
Add BabushkasSlipper rare item and integrate into game
Introduced the BabushkasSlipper rare item as a ScriptableObject, including its asset and implementation. Updated GameHandler to use BabushkasSlipper for debug item creation. BabushkasSlipper grants the 'Parry' modifier to even-numbered cards below 11 when acquired.
</commit_message>
<xml_diff>
--- a/Project Overview(Durak).docx
+++ b/Project Overview(Durak).docx
@@ -2849,7 +2849,16 @@
           <w:sz w:val="16"/>
           <w:szCs w:val="16"/>
         </w:rPr>
-        <w:t xml:space="preserve"> Parry</w:t>
+        <w:t xml:space="preserve"> Parry </w:t>
+      </w:r>
+      <w:r>
+        <w:rPr>
+          <w:b/>
+          <w:sz w:val="16"/>
+          <w:szCs w:val="16"/>
+          <w:lang w:val="en-US"/>
+        </w:rPr>
+        <w:t>IMPLEMENTED</w:t>
       </w:r>
     </w:p>
     <w:p>
@@ -5084,9 +5093,8 @@
       </w:pPr>
       <w:r>
         <w:rPr>
-          <w:b/>
-          <w:sz w:val="28"/>
-          <w:szCs w:val="28"/>
+          <w:sz w:val="18"/>
+          <w:szCs w:val="18"/>
         </w:rPr>
       </w:r>
     </w:p>

</xml_diff>

<commit_message>
Add RedCaviar rare item and integrate into game
Introduced the RedCaviar rare item as a ScriptableObject, including its asset and script. Updated GameHandler to use RedCaviar for debug item creation. RedCaviar's OnAquire effect increases the number of all diamond and heart cards below 14 in the deck.
</commit_message>
<xml_diff>
--- a/Project Overview(Durak).docx
+++ b/Project Overview(Durak).docx
@@ -2961,7 +2961,16 @@
           <w:sz w:val="16"/>
           <w:szCs w:val="16"/>
         </w:rPr>
-        <w:t>All face cards +1 value</w:t>
+        <w:t xml:space="preserve">All face cards +1 value </w:t>
+      </w:r>
+      <w:r>
+        <w:rPr>
+          <w:b/>
+          <w:sz w:val="16"/>
+          <w:szCs w:val="16"/>
+          <w:lang w:val="en-US"/>
+        </w:rPr>
+        <w:t>IMPLEMENTED</w:t>
       </w:r>
     </w:p>
     <w:p>

</xml_diff>

<commit_message>
small change to document
</commit_message>
<xml_diff>
--- a/Project Overview(Durak).docx
+++ b/Project Overview(Durak).docx
@@ -3013,14 +3013,40 @@
           <w:sz w:val="16"/>
           <w:szCs w:val="16"/>
         </w:rPr>
-        <w:t>Red caviar</w:t>
-      </w:r>
-      <w:r>
-        <w:rPr>
-          <w:sz w:val="16"/>
-          <w:szCs w:val="16"/>
-        </w:rPr>
-        <w:t>: All red suits +1</w:t>
+        <w:t xml:space="preserve">Red </w:t>
+      </w:r>
+      <w:r>
+        <w:rPr>
+          <w:b/>
+          <w:sz w:val="16"/>
+          <w:szCs w:val="16"/>
+          <w:lang w:val="en-US"/>
+        </w:rPr>
+        <w:t>C</w:t>
+      </w:r>
+      <w:r>
+        <w:rPr>
+          <w:b/>
+          <w:sz w:val="16"/>
+          <w:szCs w:val="16"/>
+        </w:rPr>
+        <w:t>aviar</w:t>
+      </w:r>
+      <w:r>
+        <w:rPr>
+          <w:sz w:val="16"/>
+          <w:szCs w:val="16"/>
+        </w:rPr>
+        <w:t xml:space="preserve">: All red suits +1 </w:t>
+      </w:r>
+      <w:r>
+        <w:rPr>
+          <w:b/>
+          <w:sz w:val="16"/>
+          <w:szCs w:val="16"/>
+          <w:lang w:val="en-US"/>
+        </w:rPr>
+        <w:t>IMPLEMENTED</w:t>
       </w:r>
     </w:p>
     <w:p>

</xml_diff>

<commit_message>
Add TheOligarchsPreviledge legendary item
Introduced a new legendary item, TheOligarchsPreviledge, including its script, asset, and registration in the debug flow. The item increases hand size by 2 when acquired. Updated GameHandler to use this item for debugging.
</commit_message>
<xml_diff>
--- a/Project Overview(Durak).docx
+++ b/Project Overview(Durak).docx
@@ -3149,7 +3149,16 @@
           <w:sz w:val="16"/>
           <w:szCs w:val="16"/>
         </w:rPr>
-        <w:t>+2 card on draw</w:t>
+        <w:t xml:space="preserve">+2 card on draw </w:t>
+      </w:r>
+      <w:r>
+        <w:rPr>
+          <w:b/>
+          <w:sz w:val="16"/>
+          <w:szCs w:val="16"/>
+          <w:lang w:val="en-US"/>
+        </w:rPr>
+        <w:t>IMPLEMENTED</w:t>
       </w:r>
     </w:p>
     <w:p>

</xml_diff>

<commit_message>
Add BlackCaviar legendary item
Introduced the BlackCaviar legendary item script with its unique OnAquire effect. Updated GameHandler to use BlackCaviar as the debug item instead of TheOligarchsPreviledge.
</commit_message>
<xml_diff>
--- a/Project Overview(Durak).docx
+++ b/Project Overview(Durak).docx
@@ -3203,7 +3203,24 @@
           <w:sz w:val="16"/>
           <w:szCs w:val="16"/>
         </w:rPr>
-        <w:t>Black caviar</w:t>
+        <w:t xml:space="preserve">Black </w:t>
+      </w:r>
+      <w:r>
+        <w:rPr>
+          <w:b/>
+          <w:sz w:val="16"/>
+          <w:szCs w:val="16"/>
+          <w:lang w:val="en-US"/>
+        </w:rPr>
+        <w:t>C</w:t>
+      </w:r>
+      <w:r>
+        <w:rPr>
+          <w:b/>
+          <w:sz w:val="16"/>
+          <w:szCs w:val="16"/>
+        </w:rPr>
+        <w:t>aviar</w:t>
       </w:r>
       <w:r>
         <w:rPr>

</xml_diff>

<commit_message>
Add SausagesWithHren legendary item
Introduced a new legendary item, SausagesWithHren, including its script, asset, and meta files. Updated GameHandler debug code to use SausagesWithHren instead of BlackCaviar. The item's OnAquire method adds a 'Bounce' modifier to all cards in the deck.
</commit_message>
<xml_diff>
--- a/Project Overview(Durak).docx
+++ b/Project Overview(Durak).docx
@@ -3227,7 +3227,16 @@
           <w:sz w:val="16"/>
           <w:szCs w:val="16"/>
         </w:rPr>
-        <w:t>: All black suits +2</w:t>
+        <w:t xml:space="preserve">: All black suits +2 </w:t>
+      </w:r>
+      <w:r>
+        <w:rPr>
+          <w:b/>
+          <w:sz w:val="16"/>
+          <w:szCs w:val="16"/>
+          <w:lang w:val="en-US"/>
+        </w:rPr>
+        <w:t>IMPLEMENTED</w:t>
       </w:r>
     </w:p>
     <w:p>

</xml_diff>

<commit_message>
Add KGBConnections legendary item and integrate into game
Introduced the KGBConnections legendary item as a ScriptableObject, including its asset and metadata. Updated GameHandler to use KGBConnections for debugging. The item's OnAquire method applies a 'Cripple' modifier to all cards in the deck with a number greater than 10.
</commit_message>
<xml_diff>
--- a/Project Overview(Durak).docx
+++ b/Project Overview(Durak).docx
@@ -3331,14 +3331,62 @@
           <w:sz w:val="16"/>
           <w:szCs w:val="16"/>
         </w:rPr>
-        <w:t>KGB  connections</w:t>
-      </w:r>
-      <w:r>
-        <w:rPr>
-          <w:sz w:val="16"/>
-          <w:szCs w:val="16"/>
-        </w:rPr>
-        <w:t>: All face cards gain Cripple 1 (</w:t>
+        <w:t xml:space="preserve">KGB  </w:t>
+      </w:r>
+      <w:r>
+        <w:rPr>
+          <w:b/>
+          <w:sz w:val="16"/>
+          <w:szCs w:val="16"/>
+          <w:lang w:val="en-US"/>
+        </w:rPr>
+        <w:t>C</w:t>
+      </w:r>
+      <w:r>
+        <w:rPr>
+          <w:b/>
+          <w:sz w:val="16"/>
+          <w:szCs w:val="16"/>
+        </w:rPr>
+        <w:t>onnections</w:t>
+      </w:r>
+      <w:r>
+        <w:rPr>
+          <w:sz w:val="16"/>
+          <w:szCs w:val="16"/>
+        </w:rPr>
+        <w:t>: All face cards</w:t>
+      </w:r>
+      <w:r>
+        <w:rPr>
+          <w:sz w:val="16"/>
+          <w:szCs w:val="16"/>
+          <w:lang w:val="en-US"/>
+        </w:rPr>
+        <w:t xml:space="preserve"> </w:t>
+      </w:r>
+      <w:r>
+        <w:rPr>
+          <w:sz w:val="16"/>
+          <w:szCs w:val="16"/>
+          <w:lang w:val="en-US"/>
+        </w:rPr>
+        <w:t>and Aces</w:t>
+      </w:r>
+      <w:r>
+        <w:rPr>
+          <w:sz w:val="16"/>
+          <w:szCs w:val="16"/>
+          <w:lang w:val="en-US"/>
+        </w:rPr>
+        <w:t xml:space="preserve"> </w:t>
+      </w:r>
+      <w:r>
+        <w:rPr>
+          <w:sz w:val="16"/>
+          <w:szCs w:val="16"/>
+        </w:rPr>
+        <w:t>gain Cripple 1 (</w:t>
       </w:r>
       <w:r>
         <w:rPr>
@@ -3353,7 +3401,16 @@
           <w:sz w:val="16"/>
           <w:szCs w:val="16"/>
         </w:rPr>
-        <w:t>: Opponent discards X random cards when played)</w:t>
+        <w:t xml:space="preserve">: Opponent discards X random cards when played) </w:t>
+      </w:r>
+      <w:r>
+        <w:rPr>
+          <w:b/>
+          <w:sz w:val="16"/>
+          <w:szCs w:val="16"/>
+          <w:lang w:val="en-US"/>
+        </w:rPr>
+        <w:t>IMPLEMENTED</w:t>
       </w:r>
     </w:p>
     <w:p>

</xml_diff>

<commit_message>
Add Balalaika item and support OnDamageOpponent event
Introduced the Legendary Balalaika item with a special effect that triggers triple damage every third attack. Added the OnDamageOpponent event to the Item base class and implemented empty overrides in all item types. Updated TurnHandler, GameHandler, and GameState to propagate and handle the new event, enabling items to react when the opponent is damaged.
</commit_message>
<xml_diff>
--- a/Project Overview(Durak).docx
+++ b/Project Overview(Durak).docx
@@ -3185,6 +3185,23 @@
           <w:szCs w:val="16"/>
         </w:rPr>
         <w:t>Every third damage dealt is doubled.</w:t>
+      </w:r>
+      <w:r>
+        <w:rPr>
+          <w:b/>
+          <w:sz w:val="16"/>
+          <w:szCs w:val="16"/>
+        </w:rPr>
+        <w:t xml:space="preserve"> </w:t>
+      </w:r>
+      <w:r>
+        <w:rPr>
+          <w:b/>
+          <w:sz w:val="16"/>
+          <w:szCs w:val="16"/>
+          <w:lang w:val="en-US"/>
+        </w:rPr>
+        <w:t>IMPLEMENTED</w:t>
       </w:r>
     </w:p>
     <w:p>

</xml_diff>

<commit_message>
Implemented and tested black and red star items
</commit_message>
<xml_diff>
--- a/Project Overview(Durak).docx
+++ b/Project Overview(Durak).docx
@@ -3380,45 +3380,111 @@
           <w:szCs w:val="16"/>
           <w:lang w:val="en-US"/>
         </w:rPr>
-        <w:t xml:space="preserve"> </w:t>
-      </w:r>
-      <w:r>
-        <w:rPr>
+        <w:t xml:space="preserve"> and Aces </w:t>
+      </w:r>
+      <w:r>
+        <w:rPr>
+          <w:sz w:val="16"/>
+          <w:szCs w:val="16"/>
+        </w:rPr>
+        <w:t>gain Cripple 1 (</w:t>
+      </w:r>
+      <w:r>
+        <w:rPr>
+          <w:b/>
+          <w:sz w:val="16"/>
+          <w:szCs w:val="16"/>
+        </w:rPr>
+        <w:t>Criple X</w:t>
+      </w:r>
+      <w:r>
+        <w:rPr>
+          <w:sz w:val="16"/>
+          <w:szCs w:val="16"/>
+        </w:rPr>
+        <w:t xml:space="preserve">: Opponent discards X random cards when played) </w:t>
+      </w:r>
+      <w:r>
+        <w:rPr>
+          <w:b/>
           <w:sz w:val="16"/>
           <w:szCs w:val="16"/>
           <w:lang w:val="en-US"/>
         </w:rPr>
-        <w:t>and Aces</w:t>
-      </w:r>
-      <w:r>
-        <w:rPr>
+        <w:t>IMPLEMENTED</w:t>
+      </w:r>
+    </w:p>
+    <w:p>
+      <w:pPr>
+        <w:pStyle w:val="normal1"/>
+        <w:ind w:hanging="0" w:left="0"/>
+        <w:rPr>
+          <w:b/>
+          <w:color w:val="980000"/>
+          <w:sz w:val="16"/>
+          <w:szCs w:val="16"/>
+        </w:rPr>
+      </w:pPr>
+      <w:r>
+        <w:rPr>
+          <w:b/>
+          <w:color w:val="980000"/>
+          <w:sz w:val="16"/>
+          <w:szCs w:val="16"/>
+        </w:rPr>
+        <w:t>boss:</w:t>
+      </w:r>
+    </w:p>
+    <w:p>
+      <w:pPr>
+        <w:pStyle w:val="normal1"/>
+        <w:ind w:hanging="0" w:left="0"/>
+        <w:rPr>
+          <w:sz w:val="16"/>
+          <w:szCs w:val="16"/>
+        </w:rPr>
+      </w:pPr>
+      <w:r>
+        <w:rPr>
+          <w:sz w:val="16"/>
+          <w:szCs w:val="16"/>
+        </w:rPr>
+        <w:t xml:space="preserve">Red </w:t>
+      </w:r>
+      <w:r>
+        <w:rPr>
+          <w:b/>
           <w:sz w:val="16"/>
           <w:szCs w:val="16"/>
           <w:lang w:val="en-US"/>
         </w:rPr>
-        <w:t xml:space="preserve"> </w:t>
-      </w:r>
-      <w:r>
-        <w:rPr>
-          <w:sz w:val="16"/>
-          <w:szCs w:val="16"/>
-        </w:rPr>
-        <w:t>gain Cripple 1 (</w:t>
-      </w:r>
-      <w:r>
-        <w:rPr>
-          <w:b/>
-          <w:sz w:val="16"/>
-          <w:szCs w:val="16"/>
-        </w:rPr>
-        <w:t>Criple X</w:t>
-      </w:r>
-      <w:r>
-        <w:rPr>
-          <w:sz w:val="16"/>
-          <w:szCs w:val="16"/>
-        </w:rPr>
-        <w:t xml:space="preserve">: Opponent discards X random cards when played) </w:t>
+        <w:t>Star</w:t>
+      </w:r>
+      <w:r>
+        <w:rPr>
+          <w:b/>
+          <w:sz w:val="16"/>
+          <w:szCs w:val="16"/>
+        </w:rPr>
+        <w:t>:    red color cards become one suite</w:t>
+      </w:r>
+    </w:p>
+    <w:p>
+      <w:pPr>
+        <w:pStyle w:val="normal1"/>
+        <w:ind w:hanging="0" w:left="0"/>
+        <w:rPr>
+          <w:sz w:val="16"/>
+          <w:szCs w:val="16"/>
+        </w:rPr>
+      </w:pPr>
+      <w:r>
+        <w:rPr>
+          <w:b/>
+          <w:sz w:val="16"/>
+          <w:szCs w:val="16"/>
+        </w:rPr>
+        <w:t xml:space="preserve">Black </w:t>
       </w:r>
       <w:r>
         <w:rPr>
@@ -3427,53 +3493,22 @@
           <w:szCs w:val="16"/>
           <w:lang w:val="en-US"/>
         </w:rPr>
-        <w:t>IMPLEMENTED</w:t>
-      </w:r>
-    </w:p>
-    <w:p>
-      <w:pPr>
-        <w:pStyle w:val="normal1"/>
-        <w:ind w:hanging="0" w:left="0"/>
-        <w:rPr>
-          <w:b/>
-          <w:color w:val="980000"/>
-          <w:sz w:val="16"/>
-          <w:szCs w:val="16"/>
-        </w:rPr>
-      </w:pPr>
-      <w:r>
-        <w:rPr>
-          <w:b/>
-          <w:color w:val="980000"/>
-          <w:sz w:val="16"/>
-          <w:szCs w:val="16"/>
-        </w:rPr>
-        <w:t>boss:</w:t>
-      </w:r>
-    </w:p>
-    <w:p>
-      <w:pPr>
-        <w:pStyle w:val="normal1"/>
-        <w:ind w:hanging="0" w:left="0"/>
-        <w:rPr>
-          <w:sz w:val="16"/>
-          <w:szCs w:val="16"/>
-        </w:rPr>
-      </w:pPr>
-      <w:r>
-        <w:rPr>
-          <w:b/>
-          <w:sz w:val="16"/>
-          <w:szCs w:val="16"/>
-        </w:rPr>
-        <w:t xml:space="preserve">Red/Black Smugged dog: </w:t>
-      </w:r>
-      <w:r>
-        <w:rPr>
-          <w:sz w:val="16"/>
-          <w:szCs w:val="16"/>
-        </w:rPr>
-        <w:t>black color cards / red color cards become one suite</w:t>
+        <w:t>Star</w:t>
+      </w:r>
+      <w:r>
+        <w:rPr>
+          <w:b/>
+          <w:sz w:val="16"/>
+          <w:szCs w:val="16"/>
+        </w:rPr>
+        <w:t xml:space="preserve">: </w:t>
+      </w:r>
+      <w:r>
+        <w:rPr>
+          <w:sz w:val="16"/>
+          <w:szCs w:val="16"/>
+        </w:rPr>
+        <w:t>black color cards become one suite</w:t>
       </w:r>
     </w:p>
     <w:p>

</xml_diff>

<commit_message>
small changes in document
</commit_message>
<xml_diff>
--- a/Project Overview(Durak).docx
+++ b/Project Overview(Durak).docx
@@ -1472,24 +1472,25 @@
         </w:numPr>
         <w:ind w:hanging="360" w:left="720"/>
         <w:rPr>
-          <w:sz w:val="16"/>
-          <w:szCs w:val="16"/>
-        </w:rPr>
-      </w:pPr>
-      <w:r>
-        <w:rPr>
-          <w:b/>
-          <w:sz w:val="16"/>
-          <w:szCs w:val="16"/>
-        </w:rPr>
-        <w:t xml:space="preserve">Bowl of food: </w:t>
-      </w:r>
-      <w:r>
-        <w:rPr>
-          <w:sz w:val="16"/>
-          <w:szCs w:val="16"/>
-        </w:rPr>
-        <w:t>draw +1 card every turn</w:t>
+          <w:b/>
+          <w:sz w:val="16"/>
+          <w:szCs w:val="16"/>
+        </w:rPr>
+      </w:pPr>
+      <w:r>
+        <w:rPr>
+          <w:b/>
+          <w:sz w:val="16"/>
+          <w:szCs w:val="16"/>
+        </w:rPr>
+        <w:t xml:space="preserve">Hot potato: </w:t>
+      </w:r>
+      <w:r>
+        <w:rPr>
+          <w:sz w:val="16"/>
+          <w:szCs w:val="16"/>
+        </w:rPr>
+        <w:t>Once per encounter, a card will randomly get 2 burn</w:t>
       </w:r>
     </w:p>
     <w:p>
@@ -1504,22 +1505,23 @@
           <w:b/>
           <w:sz w:val="16"/>
           <w:szCs w:val="16"/>
-        </w:rPr>
-      </w:pPr>
-      <w:r>
-        <w:rPr>
-          <w:b/>
-          <w:sz w:val="16"/>
-          <w:szCs w:val="16"/>
-        </w:rPr>
-        <w:t xml:space="preserve">Hot potato: </w:t>
-      </w:r>
-      <w:r>
-        <w:rPr>
-          <w:sz w:val="16"/>
-          <w:szCs w:val="16"/>
-        </w:rPr>
-        <w:t>Once per encounter, a card will randomly get 2 burn</w:t>
+          <w:u w:val="none"/>
+        </w:rPr>
+      </w:pPr>
+      <w:r>
+        <w:rPr>
+          <w:b/>
+          <w:sz w:val="16"/>
+          <w:szCs w:val="16"/>
+        </w:rPr>
+        <w:t xml:space="preserve">Childhood's plushie: </w:t>
+      </w:r>
+      <w:r>
+        <w:rPr>
+          <w:sz w:val="16"/>
+          <w:szCs w:val="16"/>
+        </w:rPr>
+        <w:t>When defending, X% chance to block a card without using a card</w:t>
       </w:r>
     </w:p>
     <w:p>
@@ -1543,14 +1545,7 @@
           <w:sz w:val="16"/>
           <w:szCs w:val="16"/>
         </w:rPr>
-        <w:t xml:space="preserve">Childhood's plushie: </w:t>
-      </w:r>
-      <w:r>
-        <w:rPr>
-          <w:sz w:val="16"/>
-          <w:szCs w:val="16"/>
-        </w:rPr>
-        <w:t>When defending, X% chance to block a card without using a card</w:t>
+        <w:t>Training whistle:</w:t>
       </w:r>
     </w:p>
     <w:p>
@@ -1574,7 +1569,14 @@
           <w:sz w:val="16"/>
           <w:szCs w:val="16"/>
         </w:rPr>
-        <w:t>Training whistle:</w:t>
+        <w:t xml:space="preserve">Tag: </w:t>
+      </w:r>
+      <w:r>
+        <w:rPr>
+          <w:sz w:val="16"/>
+          <w:szCs w:val="16"/>
+        </w:rPr>
+        <w:t xml:space="preserve">+X% increased chance to get rare items in shop </w:t>
       </w:r>
     </w:p>
     <w:p>
@@ -1589,23 +1591,22 @@
           <w:b/>
           <w:sz w:val="16"/>
           <w:szCs w:val="16"/>
-          <w:u w:val="none"/>
-        </w:rPr>
-      </w:pPr>
-      <w:r>
-        <w:rPr>
-          <w:b/>
-          <w:sz w:val="16"/>
-          <w:szCs w:val="16"/>
-        </w:rPr>
-        <w:t xml:space="preserve">Tag: </w:t>
-      </w:r>
-      <w:r>
-        <w:rPr>
-          <w:sz w:val="16"/>
-          <w:szCs w:val="16"/>
-        </w:rPr>
-        <w:t xml:space="preserve">+X% increased chance to get rare items in shop </w:t>
+        </w:rPr>
+      </w:pPr>
+      <w:r>
+        <w:rPr>
+          <w:b/>
+          <w:sz w:val="16"/>
+          <w:szCs w:val="16"/>
+        </w:rPr>
+        <w:t xml:space="preserve">Bark of the alpha: </w:t>
+      </w:r>
+      <w:r>
+        <w:rPr>
+          <w:sz w:val="16"/>
+          <w:szCs w:val="16"/>
+        </w:rPr>
+        <w:t>When starting a combat, enemies get barked by the alfa, causing weakness for one turn</w:t>
       </w:r>
     </w:p>
     <w:p>
@@ -1628,14 +1629,7 @@
           <w:sz w:val="16"/>
           <w:szCs w:val="16"/>
         </w:rPr>
-        <w:t xml:space="preserve">Bark of the alpha: </w:t>
-      </w:r>
-      <w:r>
-        <w:rPr>
-          <w:sz w:val="16"/>
-          <w:szCs w:val="16"/>
-        </w:rPr>
-        <w:t>When starting a combat, enemies get barked by the alfa, causing weakness for one turn</w:t>
+        <w:t xml:space="preserve">Matryoshka doll: </w:t>
       </w:r>
     </w:p>
     <w:p>
@@ -1658,7 +1652,14 @@
           <w:sz w:val="16"/>
           <w:szCs w:val="16"/>
         </w:rPr>
-        <w:t xml:space="preserve">Matryoshka doll: </w:t>
+        <w:t xml:space="preserve">Ice cream cone: </w:t>
+      </w:r>
+      <w:r>
+        <w:rPr>
+          <w:sz w:val="16"/>
+          <w:szCs w:val="16"/>
+        </w:rPr>
+        <w:t>freeze lasts one card longer</w:t>
       </w:r>
     </w:p>
     <w:p>
@@ -1681,14 +1682,7 @@
           <w:sz w:val="16"/>
           <w:szCs w:val="16"/>
         </w:rPr>
-        <w:t xml:space="preserve">Ice cream cone: </w:t>
-      </w:r>
-      <w:r>
-        <w:rPr>
-          <w:sz w:val="16"/>
-          <w:szCs w:val="16"/>
-        </w:rPr>
-        <w:t>freeze lasts one card longer</w:t>
+        <w:t>Vodka: activate once per day: randomise hand, all cards 1+ rank.</w:t>
       </w:r>
     </w:p>
     <w:p>
@@ -1703,15 +1697,23 @@
           <w:b/>
           <w:sz w:val="16"/>
           <w:szCs w:val="16"/>
-        </w:rPr>
-      </w:pPr>
-      <w:r>
-        <w:rPr>
-          <w:b/>
-          <w:sz w:val="16"/>
-          <w:szCs w:val="16"/>
-        </w:rPr>
-        <w:t>Vodka: activate once per day: randomise hand, all cards 1+ rank.</w:t>
+          <w:u w:val="none"/>
+        </w:rPr>
+      </w:pPr>
+      <w:r>
+        <w:rPr>
+          <w:b/>
+          <w:sz w:val="16"/>
+          <w:szCs w:val="16"/>
+        </w:rPr>
+        <w:t xml:space="preserve">Babushka’s knitted scarf: </w:t>
+      </w:r>
+      <w:r>
+        <w:rPr>
+          <w:sz w:val="16"/>
+          <w:szCs w:val="16"/>
+        </w:rPr>
+        <w:t>In each encounter, Babushka protects you from the first attack</w:t>
       </w:r>
     </w:p>
     <w:p>
@@ -1735,14 +1737,14 @@
           <w:sz w:val="16"/>
           <w:szCs w:val="16"/>
         </w:rPr>
-        <w:t xml:space="preserve">Babushka’s knitted scarf: </w:t>
-      </w:r>
-      <w:r>
-        <w:rPr>
-          <w:sz w:val="16"/>
-          <w:szCs w:val="16"/>
-        </w:rPr>
-        <w:t>In each encounter, Babushka protects you from the first attack</w:t>
+        <w:t xml:space="preserve">Sled leader’s mark: </w:t>
+      </w:r>
+      <w:r>
+        <w:rPr>
+          <w:sz w:val="16"/>
+          <w:szCs w:val="16"/>
+        </w:rPr>
+        <w:t>Every time you attack with a husky face card, you can play any husky card and it becomes unblockable</w:t>
       </w:r>
     </w:p>
     <w:p>
@@ -1754,7 +1756,6 @@
         </w:numPr>
         <w:ind w:hanging="360" w:left="720"/>
         <w:rPr>
-          <w:b/>
           <w:sz w:val="16"/>
           <w:szCs w:val="16"/>
           <w:u w:val="none"/>
@@ -1766,14 +1767,14 @@
           <w:sz w:val="16"/>
           <w:szCs w:val="16"/>
         </w:rPr>
-        <w:t xml:space="preserve">Sled leader’s mark: </w:t>
-      </w:r>
-      <w:r>
-        <w:rPr>
-          <w:sz w:val="16"/>
-          <w:szCs w:val="16"/>
-        </w:rPr>
-        <w:t>Every time you attack with a husky face card, you can play any husky card and it becomes unblockable</w:t>
+        <w:t>Wolf’s Gambit</w:t>
+      </w:r>
+      <w:r>
+        <w:rPr>
+          <w:sz w:val="16"/>
+          <w:szCs w:val="16"/>
+        </w:rPr>
+        <w:t>: Once per encounter, double the effect of any numeric card played. If it’s a face card, double its value and draw an additional card.</w:t>
       </w:r>
     </w:p>
     <w:p>
@@ -1787,23 +1788,22 @@
         <w:rPr>
           <w:sz w:val="16"/>
           <w:szCs w:val="16"/>
-          <w:u w:val="none"/>
-        </w:rPr>
-      </w:pPr>
-      <w:r>
-        <w:rPr>
-          <w:b/>
-          <w:sz w:val="16"/>
-          <w:szCs w:val="16"/>
-        </w:rPr>
-        <w:t>Wolf’s Gambit</w:t>
-      </w:r>
-      <w:r>
-        <w:rPr>
-          <w:sz w:val="16"/>
-          <w:szCs w:val="16"/>
-        </w:rPr>
-        <w:t>: Once per encounter, double the effect of any numeric card played. If it’s a face card, double its value and draw an additional card.</w:t>
+        </w:rPr>
+      </w:pPr>
+      <w:r>
+        <w:rPr>
+          <w:b/>
+          <w:sz w:val="16"/>
+          <w:szCs w:val="16"/>
+        </w:rPr>
+        <w:t>Bone</w:t>
+      </w:r>
+      <w:r>
+        <w:rPr>
+          <w:sz w:val="16"/>
+          <w:szCs w:val="16"/>
+        </w:rPr>
+        <w:t xml:space="preserve">: activate once per encounter: you throw the bone at the enemies. Enemies are distracted for one turn and won't block any cards. </w:t>
       </w:r>
     </w:p>
     <w:p>
@@ -1817,22 +1817,23 @@
         <w:rPr>
           <w:sz w:val="16"/>
           <w:szCs w:val="16"/>
-        </w:rPr>
-      </w:pPr>
-      <w:r>
-        <w:rPr>
-          <w:b/>
-          <w:sz w:val="16"/>
-          <w:szCs w:val="16"/>
-        </w:rPr>
-        <w:t>Bone</w:t>
-      </w:r>
-      <w:r>
-        <w:rPr>
-          <w:sz w:val="16"/>
-          <w:szCs w:val="16"/>
-        </w:rPr>
-        <w:t xml:space="preserve">: activate once per encounter: you throw the bone at the enemies. Enemies are distracted for one turn and won't block any cards. </w:t>
+          <w:u w:val="none"/>
+        </w:rPr>
+      </w:pPr>
+      <w:r>
+        <w:rPr>
+          <w:b/>
+          <w:sz w:val="16"/>
+          <w:szCs w:val="16"/>
+        </w:rPr>
+        <w:t>Bag of mysterious treats</w:t>
+      </w:r>
+      <w:r>
+        <w:rPr>
+          <w:sz w:val="16"/>
+          <w:szCs w:val="16"/>
+        </w:rPr>
+        <w:t>: heals 5 HP each turn it’s held, but you have a 10% chance of getting distracted and eating the whole bag at once, restoring full health but losing the item. Press to discard.</w:t>
       </w:r>
     </w:p>
     <w:p>
@@ -1844,36 +1845,6 @@
         </w:numPr>
         <w:ind w:hanging="360" w:left="720"/>
         <w:rPr>
-          <w:sz w:val="16"/>
-          <w:szCs w:val="16"/>
-          <w:u w:val="none"/>
-        </w:rPr>
-      </w:pPr>
-      <w:r>
-        <w:rPr>
-          <w:b/>
-          <w:sz w:val="16"/>
-          <w:szCs w:val="16"/>
-        </w:rPr>
-        <w:t>Bag of mysterious treats</w:t>
-      </w:r>
-      <w:r>
-        <w:rPr>
-          <w:sz w:val="16"/>
-          <w:szCs w:val="16"/>
-        </w:rPr>
-        <w:t>: heals 5 HP each turn it’s held, but you have a 10% chance of getting distracted and eating the whole bag at once, restoring full health but losing the item. Press to discard.</w:t>
-      </w:r>
-    </w:p>
-    <w:p>
-      <w:pPr>
-        <w:pStyle w:val="normal1"/>
-        <w:numPr>
-          <w:ilvl w:val="0"/>
-          <w:numId w:val="4"/>
-        </w:numPr>
-        <w:ind w:hanging="360" w:left="720"/>
-        <w:rPr>
           <w:b/>
           <w:sz w:val="16"/>
           <w:szCs w:val="16"/>
@@ -3466,7 +3437,16 @@
           <w:sz w:val="16"/>
           <w:szCs w:val="16"/>
         </w:rPr>
-        <w:t>:    red color cards become one suite</w:t>
+        <w:t xml:space="preserve">:    red color cards become one suite </w:t>
+      </w:r>
+      <w:r>
+        <w:rPr>
+          <w:b/>
+          <w:sz w:val="16"/>
+          <w:szCs w:val="16"/>
+          <w:lang w:val="en-US"/>
+        </w:rPr>
+        <w:t>IMPLEMENTED</w:t>
       </w:r>
     </w:p>
     <w:p>
@@ -3508,7 +3488,16 @@
           <w:sz w:val="16"/>
           <w:szCs w:val="16"/>
         </w:rPr>
-        <w:t>black color cards become one suite</w:t>
+        <w:t xml:space="preserve">black color cards become one suite </w:t>
+      </w:r>
+      <w:r>
+        <w:rPr>
+          <w:b/>
+          <w:sz w:val="16"/>
+          <w:szCs w:val="16"/>
+          <w:lang w:val="en-US"/>
+        </w:rPr>
+        <w:t>IMPLEMENTED</w:t>
       </w:r>
     </w:p>
     <w:p>

</xml_diff>

<commit_message>
Add toolTipDesc to all item classes and update rules
Added the toolTipDesc property to all item classes to provide tooltip descriptions for each item. Updated GrilledSteak to double max health instead of adding a fixed value. In RuleHandler, added a call to reload the discard pile when the opponent's health reaches zero meaning the game is won to prevent issues with items that affect the whole deck.
</commit_message>
<xml_diff>
--- a/Project Overview(Durak).docx
+++ b/Project Overview(Durak).docx
@@ -597,7 +597,15 @@
           <w:sz w:val="16"/>
           <w:szCs w:val="16"/>
         </w:rPr>
-        <w:t>: Defend with it to Heal and amount proportional to the  difference between attacking and defending card</w:t>
+        <w:t xml:space="preserve">: </w:t>
+      </w:r>
+      <w:r>
+        <w:rPr>
+          <w:sz w:val="16"/>
+          <w:szCs w:val="16"/>
+          <w:lang w:val="en-US"/>
+        </w:rPr>
+        <w:t>Defend with this card to gain health equal to the difference of values between the defending and defended cards,</w:t>
       </w:r>
     </w:p>
     <w:p>
@@ -612,6 +620,7 @@
           <w:sz w:val="16"/>
           <w:szCs w:val="16"/>
           <w:u w:val="none"/>
+          <w:lang w:val="en-US"/>
         </w:rPr>
       </w:pPr>
       <w:r>
@@ -627,7 +636,30 @@
           <w:sz w:val="16"/>
           <w:szCs w:val="16"/>
         </w:rPr>
-        <w:t xml:space="preserve">: When Defending, this card does  Damage = Def number-atk num </w:t>
+        <w:t xml:space="preserve">: When </w:t>
+      </w:r>
+      <w:r>
+        <w:rPr>
+          <w:sz w:val="16"/>
+          <w:szCs w:val="16"/>
+          <w:lang w:val="en-US"/>
+        </w:rPr>
+        <w:t>d</w:t>
+      </w:r>
+      <w:r>
+        <w:rPr>
+          <w:sz w:val="16"/>
+          <w:szCs w:val="16"/>
+        </w:rPr>
+        <w:t xml:space="preserve">efending, this card does  </w:t>
+      </w:r>
+      <w:r>
+        <w:rPr>
+          <w:sz w:val="16"/>
+          <w:szCs w:val="16"/>
+          <w:lang w:val="en-US"/>
+        </w:rPr>
+        <w:t>damage  equal  to the difference of values between the defending and defended cards,</w:t>
       </w:r>
     </w:p>
     <w:p>
@@ -657,7 +689,15 @@
           <w:sz w:val="16"/>
           <w:szCs w:val="16"/>
         </w:rPr>
-        <w:t>: Deal X damage to target enemy when played with</w:t>
+        <w:t xml:space="preserve">: </w:t>
+      </w:r>
+      <w:r>
+        <w:rPr>
+          <w:sz w:val="16"/>
+          <w:szCs w:val="16"/>
+          <w:lang w:val="en-US"/>
+        </w:rPr>
+        <w:t>Deal 1 damage for each burn modifier on the card,</w:t>
       </w:r>
     </w:p>
     <w:p>
@@ -686,7 +726,37 @@
           <w:sz w:val="16"/>
           <w:szCs w:val="16"/>
         </w:rPr>
-        <w:t>: Turn around with this card to deal that cards number as damage</w:t>
+        <w:t xml:space="preserve">: </w:t>
+      </w:r>
+      <w:r>
+        <w:rPr>
+          <w:sz w:val="16"/>
+          <w:szCs w:val="16"/>
+          <w:lang w:val="en-US"/>
+        </w:rPr>
+        <w:t xml:space="preserve">Reverse </w:t>
+      </w:r>
+      <w:r>
+        <w:rPr>
+          <w:sz w:val="16"/>
+          <w:szCs w:val="16"/>
+        </w:rPr>
+        <w:t xml:space="preserve">with this card to deal that cards </w:t>
+      </w:r>
+      <w:r>
+        <w:rPr>
+          <w:sz w:val="16"/>
+          <w:szCs w:val="16"/>
+          <w:lang w:val="en-US"/>
+        </w:rPr>
+        <w:t>value</w:t>
+      </w:r>
+      <w:r>
+        <w:rPr>
+          <w:sz w:val="16"/>
+          <w:szCs w:val="16"/>
+        </w:rPr>
+        <w:t xml:space="preserve"> as damage</w:t>
       </w:r>
     </w:p>
     <w:p>
@@ -716,7 +786,15 @@
           <w:sz w:val="16"/>
           <w:szCs w:val="16"/>
         </w:rPr>
-        <w:t>: draws X cards when card is played</w:t>
+        <w:t xml:space="preserve">: </w:t>
+      </w:r>
+      <w:r>
+        <w:rPr>
+          <w:sz w:val="16"/>
+          <w:szCs w:val="16"/>
+          <w:lang w:val="en-US"/>
+        </w:rPr>
+        <w:t>Draws 1 card for each draw modifier on the card</w:t>
       </w:r>
     </w:p>
     <w:p>
@@ -746,7 +824,30 @@
           <w:sz w:val="16"/>
           <w:szCs w:val="16"/>
         </w:rPr>
-        <w:t>: makes opponent discard X random cards on modified card played</w:t>
+        <w:t xml:space="preserve">: </w:t>
+      </w:r>
+      <w:r>
+        <w:rPr>
+          <w:sz w:val="16"/>
+          <w:szCs w:val="16"/>
+          <w:lang w:val="en-US"/>
+        </w:rPr>
+        <w:t>M</w:t>
+      </w:r>
+      <w:r>
+        <w:rPr>
+          <w:sz w:val="16"/>
+          <w:szCs w:val="16"/>
+        </w:rPr>
+        <w:t xml:space="preserve">akes opponent discard </w:t>
+      </w:r>
+      <w:r>
+        <w:rPr>
+          <w:sz w:val="16"/>
+          <w:szCs w:val="16"/>
+          <w:lang w:val="en-US"/>
+        </w:rPr>
+        <w:t>1 card for each cripple modifier on the card</w:t>
       </w:r>
     </w:p>
     <w:p>
@@ -769,14 +870,22 @@
           <w:sz w:val="16"/>
           <w:szCs w:val="16"/>
         </w:rPr>
-        <w:t>Spikey X</w:t>
-      </w:r>
-      <w:r>
-        <w:rPr>
-          <w:sz w:val="16"/>
-          <w:szCs w:val="16"/>
-        </w:rPr>
-        <w:t>: make opponent take X damage when this card is defended</w:t>
+        <w:t>Spiky X</w:t>
+      </w:r>
+      <w:r>
+        <w:rPr>
+          <w:sz w:val="16"/>
+          <w:szCs w:val="16"/>
+        </w:rPr>
+        <w:t xml:space="preserve">: </w:t>
+      </w:r>
+      <w:r>
+        <w:rPr>
+          <w:sz w:val="16"/>
+          <w:szCs w:val="16"/>
+          <w:lang w:val="en-US"/>
+        </w:rPr>
+        <w:t>When this card is defended deal 1 damage for each spiky modifier of the card to the defending player.</w:t>
       </w:r>
     </w:p>
     <w:p>
@@ -2766,10 +2875,12 @@
       </w:r>
       <w:r>
         <w:rPr>
-          <w:sz w:val="16"/>
-          <w:szCs w:val="16"/>
-        </w:rPr>
-        <w:t>+50 max hp</w:t>
+          <w:b/>
+          <w:sz w:val="16"/>
+          <w:szCs w:val="16"/>
+          <w:lang w:val="en-US"/>
+        </w:rPr>
+        <w:t>Doubles max health</w:t>
       </w:r>
       <w:r>
         <w:rPr>

</xml_diff>

<commit_message>
implemented tooltips for cards
</commit_message>
<xml_diff>
--- a/Project Overview(Durak).docx
+++ b/Project Overview(Durak).docx
@@ -795,6 +795,24 @@
           <w:lang w:val="en-US"/>
         </w:rPr>
         <w:t>Draws 1 card for each draw modifier on the card</w:t>
+      </w:r>
+      <w:r>
+        <w:rPr>
+          <w:sz w:val="16"/>
+          <w:szCs w:val="16"/>
+          <w:u w:val="none"/>
+          <w:lang w:val="en-US"/>
+        </w:rPr>
+        <w:t xml:space="preserve"> </w:t>
+      </w:r>
+      <w:r>
+        <w:rPr>
+          <w:sz w:val="16"/>
+          <w:szCs w:val="16"/>
+          <w:u w:val="none"/>
+          <w:lang w:val="en-US"/>
+        </w:rPr>
+        <w:t>when played.</w:t>
       </w:r>
     </w:p>
     <w:p>

</xml_diff>